<commit_message>
added summary statistics start - Ryan - 2/1/24
</commit_message>
<xml_diff>
--- a/working_folder/Cleanup_tracker.docx
+++ b/working_folder/Cleanup_tracker.docx
@@ -21,15 +21,62 @@
           <w:ilvl w:val="0"/>
           <w:numId w:val="1"/>
         </w:numPr>
+        <w:spacing w:after="0" w:line="240" w:lineRule="auto"/>
+        <w:rPr>
+          <w:rFonts w:ascii="Calibri" w:eastAsia="Times New Roman" w:hAnsi="Calibri" w:cs="Calibri"/>
+          <w:color w:val="000000"/>
+          <w:kern w:val="0"/>
+          <w14:ligatures w14:val="none"/>
+        </w:rPr>
       </w:pPr>
       <w:r>
-        <w:t>Was able to eliminate the following columns (all confirmed blank rows after jettisoning chassis 70</w:t>
+        <w:rPr>
+          <w:rFonts w:ascii="Calibri" w:eastAsia="Times New Roman" w:hAnsi="Calibri" w:cs="Calibri"/>
+          <w:color w:val="000000"/>
+          <w:kern w:val="0"/>
+          <w14:ligatures w14:val="none"/>
+        </w:rPr>
+        <w:t>Changed the “submitted at” Column</w:t>
       </w:r>
-      <w:proofErr w:type="gramStart"/>
       <w:r>
-        <w:t>) :</w:t>
+        <w:rPr>
+          <w:rFonts w:ascii="Calibri" w:eastAsia="Times New Roman" w:hAnsi="Calibri" w:cs="Calibri"/>
+          <w:color w:val="000000"/>
+          <w:kern w:val="0"/>
+          <w14:ligatures w14:val="none"/>
+        </w:rPr>
+        <w:t xml:space="preserve"> H to mm/dd/yyyy format</w:t>
       </w:r>
-      <w:proofErr w:type="gramEnd"/>
+      <w:r>
+        <w:rPr>
+          <w:rFonts w:ascii="Calibri" w:eastAsia="Times New Roman" w:hAnsi="Calibri" w:cs="Calibri"/>
+          <w:color w:val="000000"/>
+          <w:kern w:val="0"/>
+          <w14:ligatures w14:val="none"/>
+        </w:rPr>
+        <w:t xml:space="preserve"> (to match other dates) – eliminated the time of day after the date.</w:t>
+      </w:r>
+    </w:p>
+    <w:p>
+      <w:pPr>
+        <w:pStyle w:val="ListParagraph"/>
+        <w:numPr>
+          <w:ilvl w:val="0"/>
+          <w:numId w:val="1"/>
+        </w:numPr>
+      </w:pPr>
+    </w:p>
+    <w:p>
+      <w:pPr>
+        <w:pStyle w:val="ListParagraph"/>
+        <w:numPr>
+          <w:ilvl w:val="0"/>
+          <w:numId w:val="1"/>
+        </w:numPr>
+      </w:pPr>
+      <w:r>
+        <w:t>Was able to eliminate the following columns (all confirmed blank rows after jettisoning chassis 70) :</w:t>
+      </w:r>
     </w:p>
     <w:tbl>
       <w:tblPr>
@@ -67,7 +114,6 @@
                 <w14:ligatures w14:val="none"/>
               </w:rPr>
             </w:pPr>
-            <w:proofErr w:type="spellStart"/>
             <w:r>
               <w:rPr>
                 <w:rFonts w:ascii="Calibri" w:eastAsia="Times New Roman" w:hAnsi="Calibri" w:cs="Calibri"/>
@@ -77,7 +123,6 @@
               </w:rPr>
               <w:t>product_id</w:t>
             </w:r>
-            <w:proofErr w:type="spellEnd"/>
           </w:p>
         </w:tc>
       </w:tr>
@@ -149,7 +194,6 @@
                 <w14:ligatures w14:val="none"/>
               </w:rPr>
             </w:pPr>
-            <w:proofErr w:type="spellStart"/>
             <w:r>
               <w:rPr>
                 <w:rFonts w:ascii="Calibri" w:eastAsia="Times New Roman" w:hAnsi="Calibri" w:cs="Calibri"/>
@@ -159,7 +203,6 @@
               </w:rPr>
               <w:t>manufacturing_shipment_id</w:t>
             </w:r>
-            <w:proofErr w:type="spellEnd"/>
           </w:p>
         </w:tc>
       </w:tr>
@@ -191,7 +234,6 @@
                 <w14:ligatures w14:val="none"/>
               </w:rPr>
             </w:pPr>
-            <w:proofErr w:type="spellStart"/>
             <w:r>
               <w:rPr>
                 <w:rFonts w:ascii="Calibri" w:eastAsia="Times New Roman" w:hAnsi="Calibri" w:cs="Calibri"/>
@@ -201,7 +243,6 @@
               </w:rPr>
               <w:t>manufacturing_id</w:t>
             </w:r>
-            <w:proofErr w:type="spellEnd"/>
           </w:p>
         </w:tc>
       </w:tr>
@@ -233,7 +274,6 @@
                 <w14:ligatures w14:val="none"/>
               </w:rPr>
             </w:pPr>
-            <w:proofErr w:type="spellStart"/>
             <w:r>
               <w:rPr>
                 <w:rFonts w:ascii="Calibri" w:eastAsia="Times New Roman" w:hAnsi="Calibri" w:cs="Calibri"/>
@@ -243,7 +283,6 @@
               </w:rPr>
               <w:t>product_info_id</w:t>
             </w:r>
-            <w:proofErr w:type="spellEnd"/>
           </w:p>
         </w:tc>
       </w:tr>
@@ -275,7 +314,6 @@
                 <w14:ligatures w14:val="none"/>
               </w:rPr>
             </w:pPr>
-            <w:proofErr w:type="spellStart"/>
             <w:r>
               <w:rPr>
                 <w:rFonts w:ascii="Calibri" w:eastAsia="Times New Roman" w:hAnsi="Calibri" w:cs="Calibri"/>
@@ -285,7 +323,6 @@
               </w:rPr>
               <w:t>manufacturing_cart_id</w:t>
             </w:r>
-            <w:proofErr w:type="spellEnd"/>
           </w:p>
         </w:tc>
       </w:tr>
@@ -317,7 +354,6 @@
                 <w14:ligatures w14:val="none"/>
               </w:rPr>
             </w:pPr>
-            <w:proofErr w:type="spellStart"/>
             <w:r>
               <w:rPr>
                 <w:rFonts w:ascii="Calibri" w:eastAsia="Times New Roman" w:hAnsi="Calibri" w:cs="Calibri"/>
@@ -327,7 +363,6 @@
               </w:rPr>
               <w:t>units_produced</w:t>
             </w:r>
-            <w:proofErr w:type="spellEnd"/>
           </w:p>
         </w:tc>
       </w:tr>
@@ -359,7 +394,6 @@
                 <w14:ligatures w14:val="none"/>
               </w:rPr>
             </w:pPr>
-            <w:proofErr w:type="spellStart"/>
             <w:r>
               <w:rPr>
                 <w:rFonts w:ascii="Calibri" w:eastAsia="Times New Roman" w:hAnsi="Calibri" w:cs="Calibri"/>
@@ -369,7 +403,6 @@
               </w:rPr>
               <w:t>alt_deal_id</w:t>
             </w:r>
-            <w:proofErr w:type="spellEnd"/>
           </w:p>
         </w:tc>
       </w:tr>
@@ -401,7 +434,6 @@
                 <w14:ligatures w14:val="none"/>
               </w:rPr>
             </w:pPr>
-            <w:proofErr w:type="spellStart"/>
             <w:r>
               <w:rPr>
                 <w:rFonts w:ascii="Calibri" w:eastAsia="Times New Roman" w:hAnsi="Calibri" w:cs="Calibri"/>
@@ -411,7 +443,6 @@
               </w:rPr>
               <w:t>mfc_created_at</w:t>
             </w:r>
-            <w:proofErr w:type="spellEnd"/>
           </w:p>
         </w:tc>
       </w:tr>
@@ -443,7 +474,6 @@
                 <w14:ligatures w14:val="none"/>
               </w:rPr>
             </w:pPr>
-            <w:proofErr w:type="spellStart"/>
             <w:r>
               <w:rPr>
                 <w:rFonts w:ascii="Calibri" w:eastAsia="Times New Roman" w:hAnsi="Calibri" w:cs="Calibri"/>
@@ -453,7 +483,6 @@
               </w:rPr>
               <w:t>ship_date</w:t>
             </w:r>
-            <w:proofErr w:type="spellEnd"/>
           </w:p>
         </w:tc>
       </w:tr>
@@ -532,8 +561,39 @@
                 <w:kern w:val="0"/>
                 <w14:ligatures w14:val="none"/>
               </w:rPr>
-              <w:t>cost</w:t>
+              <w:t>c</w:t>
             </w:r>
+            <w:r>
+              <w:rPr>
+                <w:rFonts w:ascii="Calibri" w:eastAsia="Times New Roman" w:hAnsi="Calibri" w:cs="Calibri"/>
+                <w:color w:val="000000"/>
+                <w:kern w:val="0"/>
+                <w14:ligatures w14:val="none"/>
+              </w:rPr>
+              <w:t>ost</w:t>
+            </w:r>
+          </w:p>
+          <w:p>
+            <w:pPr>
+              <w:spacing w:after="0" w:line="240" w:lineRule="auto"/>
+              <w:rPr>
+                <w:rFonts w:ascii="Calibri" w:eastAsia="Times New Roman" w:hAnsi="Calibri" w:cs="Calibri"/>
+                <w:color w:val="000000"/>
+                <w:kern w:val="0"/>
+                <w14:ligatures w14:val="none"/>
+              </w:rPr>
+            </w:pPr>
+          </w:p>
+          <w:p>
+            <w:pPr>
+              <w:spacing w:after="0" w:line="240" w:lineRule="auto"/>
+              <w:rPr>
+                <w:rFonts w:ascii="Calibri" w:eastAsia="Times New Roman" w:hAnsi="Calibri" w:cs="Calibri"/>
+                <w:color w:val="000000"/>
+                <w:kern w:val="0"/>
+                <w14:ligatures w14:val="none"/>
+              </w:rPr>
+            </w:pPr>
           </w:p>
         </w:tc>
       </w:tr>
@@ -551,7 +611,74 @@
     <w:p>
       <w:pPr>
         <w:pStyle w:val="ListParagraph"/>
-      </w:pPr>
+        <w:numPr>
+          <w:ilvl w:val="0"/>
+          <w:numId w:val="1"/>
+        </w:numPr>
+      </w:pPr>
+      <w:r>
+        <w:t xml:space="preserve">Deal_summary – global replace of “(No Data)” with </w:t>
+      </w:r>
+      <w:r>
+        <w:rPr>
+          <w:i/>
+          <w:iCs/>
+        </w:rPr>
+        <w:t>nothing</w:t>
+      </w:r>
+      <w:r>
+        <w:t>.  78k instances replaced.</w:t>
+      </w:r>
+    </w:p>
+    <w:p>
+      <w:pPr>
+        <w:pStyle w:val="ListParagraph"/>
+        <w:numPr>
+          <w:ilvl w:val="0"/>
+          <w:numId w:val="1"/>
+        </w:numPr>
+      </w:pPr>
+      <w:r>
+        <w:t>Global replace of “!” in the Design Difficulty Column N.  So “Medium !!” replaced with “Medium” and “Low !” replaced with “Low”.</w:t>
+      </w:r>
+      <w:r>
+        <w:t xml:space="preserve"> – 9,114 “!”’s replaced</w:t>
+      </w:r>
+      <w:r>
+        <w:t>.</w:t>
+      </w:r>
+    </w:p>
+    <w:p>
+      <w:pPr>
+        <w:pStyle w:val="ListParagraph"/>
+        <w:numPr>
+          <w:ilvl w:val="0"/>
+          <w:numId w:val="1"/>
+        </w:numPr>
+      </w:pPr>
+      <w:r>
+        <w:t>Eliminated 13 rows from the end of the spreadsheet with blank po_number fields.</w:t>
+      </w:r>
+    </w:p>
+    <w:p/>
+    <w:p/>
+    <w:p/>
+    <w:p>
+      <w:r>
+        <w:t>Questions –</w:t>
+      </w:r>
+    </w:p>
+    <w:p>
+      <w:pPr>
+        <w:pStyle w:val="ListParagraph"/>
+        <w:numPr>
+          <w:ilvl w:val="0"/>
+          <w:numId w:val="1"/>
+        </w:numPr>
+      </w:pPr>
+      <w:r>
+        <w:t>How do we want to handle all the NaN’s?  Blank fields look to translate to this when imported to Pandas.</w:t>
+      </w:r>
     </w:p>
     <w:sectPr>
       <w:pgSz w:w="12240" w:h="15840"/>

</xml_diff>